<commit_message>
Update Coding tasks to be cocompleted.docx
fixed spelling error
</commit_message>
<xml_diff>
--- a/WorkingDocs/Coding tasks to be cocompleted.docx
+++ b/WorkingDocs/Coding tasks to be cocompleted.docx
@@ -17,446 +17,349 @@
         </w:rPr>
         <w:t>Coding tasks to be cocomplete</w:t>
       </w:r>
-    </w:p>
-    <w:p>
-      <w:pPr>
-        <w:rPr>
-          <w:b/>
-          <w:bCs/>
-        </w:rPr>
-      </w:pPr>
-      <w:r>
-        <w:rPr>
-          <w:b/>
-          <w:bCs/>
-        </w:rPr>
-        <w:t>Sprint 1</w:t>
-      </w:r>
-      <w:r>
-        <w:rPr>
-          <w:b/>
-          <w:bCs/>
-        </w:rPr>
-        <w:t>:</w:t>
-      </w:r>
-    </w:p>
-    <w:p>
-      <w:r>
-        <w:t xml:space="preserve">Initial </w:t>
-      </w:r>
-      <w:proofErr w:type="spellStart"/>
-      <w:r>
-        <w:t>db</w:t>
-      </w:r>
-      <w:proofErr w:type="spellEnd"/>
-      <w:r>
-        <w:t xml:space="preserve"> creation</w:t>
-      </w:r>
-    </w:p>
-    <w:p>
-      <w:r>
-        <w:t>Initial server creation using python-CGI</w:t>
-      </w:r>
-    </w:p>
-    <w:p/>
-    <w:p>
-      <w:pPr>
-        <w:rPr>
-          <w:b/>
-          <w:bCs/>
-        </w:rPr>
-      </w:pPr>
-      <w:r>
-        <w:rPr>
-          <w:b/>
-          <w:bCs/>
-        </w:rPr>
-        <w:t>Follow on sprints</w:t>
-      </w:r>
-      <w:r>
-        <w:rPr>
-          <w:b/>
-          <w:bCs/>
-        </w:rPr>
-        <w:t>:</w:t>
-      </w:r>
-    </w:p>
-    <w:p>
-      <w:r>
-        <w:t>Create greeting when user enters site</w:t>
-      </w:r>
-    </w:p>
-    <w:p>
-      <w:pPr>
-        <w:rPr>
-          <w:rFonts w:ascii="Times New Roman" w:hAnsi="Times New Roman" w:cs="Times New Roman"/>
-          <w:b/>
-          <w:bCs/>
-        </w:rPr>
-      </w:pPr>
-      <w:r>
-        <w:rPr>
-          <w:rFonts w:ascii="Times New Roman" w:hAnsi="Times New Roman" w:cs="Times New Roman"/>
-          <w:b/>
-          <w:bCs/>
-        </w:rPr>
-        <w:t xml:space="preserve">Create the following functions and make sure they are able to input the data in to the </w:t>
-      </w:r>
-      <w:proofErr w:type="spellStart"/>
-      <w:r>
-        <w:rPr>
-          <w:rFonts w:ascii="Times New Roman" w:hAnsi="Times New Roman" w:cs="Times New Roman"/>
-          <w:b/>
-          <w:bCs/>
-        </w:rPr>
-        <w:t>db</w:t>
-      </w:r>
-      <w:proofErr w:type="spellEnd"/>
-    </w:p>
-    <w:p>
-      <w:r>
-        <w:t xml:space="preserve">Create </w:t>
-      </w:r>
-      <w:proofErr w:type="spellStart"/>
-      <w:r>
-        <w:rPr>
-          <w:rFonts w:ascii="Times New Roman" w:hAnsi="Times New Roman" w:cs="Times New Roman"/>
-        </w:rPr>
-        <w:t>login_user</w:t>
-      </w:r>
-      <w:proofErr w:type="spellEnd"/>
-      <w:r>
-        <w:rPr>
-          <w:rFonts w:ascii="Times New Roman" w:hAnsi="Times New Roman" w:cs="Times New Roman"/>
-        </w:rPr>
-        <w:t xml:space="preserve"> to create new uses</w:t>
-      </w:r>
-      <w:r>
-        <w:rPr>
-          <w:rFonts w:ascii="Times New Roman" w:hAnsi="Times New Roman" w:cs="Times New Roman"/>
-        </w:rPr>
-        <w:t xml:space="preserve"> if not present and allows existing users to log in as well</w:t>
-      </w:r>
-    </w:p>
-    <w:p>
-      <w:pPr>
-        <w:rPr>
-          <w:rFonts w:ascii="Times New Roman" w:hAnsi="Times New Roman" w:cs="Times New Roman"/>
-        </w:rPr>
-      </w:pPr>
-      <w:r>
-        <w:t xml:space="preserve">Create </w:t>
-      </w:r>
-      <w:proofErr w:type="spellStart"/>
-      <w:r>
-        <w:rPr>
-          <w:rFonts w:ascii="Times New Roman" w:hAnsi="Times New Roman" w:cs="Times New Roman"/>
-        </w:rPr>
-        <w:t>join_class</w:t>
-      </w:r>
-      <w:proofErr w:type="spellEnd"/>
-      <w:r>
-        <w:rPr>
-          <w:rFonts w:ascii="Times New Roman" w:hAnsi="Times New Roman" w:cs="Times New Roman"/>
-        </w:rPr>
-        <w:t xml:space="preserve"> and </w:t>
-      </w:r>
-      <w:proofErr w:type="spellStart"/>
-      <w:r>
-        <w:rPr>
-          <w:rFonts w:ascii="Times New Roman" w:hAnsi="Times New Roman" w:cs="Times New Roman"/>
-        </w:rPr>
-        <w:t>remove_class</w:t>
-      </w:r>
-      <w:proofErr w:type="spellEnd"/>
-      <w:r>
-        <w:rPr>
-          <w:rFonts w:ascii="Times New Roman" w:hAnsi="Times New Roman" w:cs="Times New Roman"/>
-        </w:rPr>
-        <w:t xml:space="preserve"> that allows the user to join and remove the classes listed in the </w:t>
-      </w:r>
-      <w:proofErr w:type="spellStart"/>
-      <w:r>
-        <w:rPr>
-          <w:rFonts w:ascii="Times New Roman" w:hAnsi="Times New Roman" w:cs="Times New Roman"/>
-        </w:rPr>
-        <w:t>db</w:t>
-      </w:r>
-      <w:proofErr w:type="spellEnd"/>
-    </w:p>
-    <w:p>
-      <w:pPr>
-        <w:rPr>
-          <w:rFonts w:ascii="Times New Roman" w:hAnsi="Times New Roman" w:cs="Times New Roman"/>
-        </w:rPr>
-      </w:pPr>
-      <w:proofErr w:type="spellStart"/>
-      <w:r>
-        <w:rPr>
-          <w:rFonts w:ascii="Times New Roman" w:hAnsi="Times New Roman" w:cs="Times New Roman"/>
-        </w:rPr>
-        <w:t>display_class_schedule</w:t>
-      </w:r>
-      <w:proofErr w:type="spellEnd"/>
-    </w:p>
-    <w:p>
-      <w:pPr>
-        <w:rPr>
-          <w:rFonts w:ascii="Times New Roman" w:hAnsi="Times New Roman" w:cs="Times New Roman"/>
-        </w:rPr>
-      </w:pPr>
-      <w:proofErr w:type="spellStart"/>
-      <w:r>
-        <w:rPr>
-          <w:rFonts w:ascii="Times New Roman" w:hAnsi="Times New Roman" w:cs="Times New Roman"/>
-        </w:rPr>
-        <w:t>add_fitness_data</w:t>
-      </w:r>
-      <w:proofErr w:type="spellEnd"/>
-    </w:p>
-    <w:p>
-      <w:pPr>
-        <w:rPr>
-          <w:rFonts w:ascii="Times New Roman" w:hAnsi="Times New Roman" w:cs="Times New Roman"/>
-        </w:rPr>
-      </w:pPr>
-      <w:proofErr w:type="spellStart"/>
-      <w:r>
-        <w:rPr>
-          <w:rFonts w:ascii="Times New Roman" w:hAnsi="Times New Roman" w:cs="Times New Roman"/>
-        </w:rPr>
-        <w:t>fitness_history</w:t>
-      </w:r>
-      <w:proofErr w:type="spellEnd"/>
-    </w:p>
-    <w:p>
-      <w:pPr>
-        <w:rPr>
-          <w:rFonts w:ascii="Times New Roman" w:hAnsi="Times New Roman" w:cs="Times New Roman"/>
-        </w:rPr>
-      </w:pPr>
-      <w:proofErr w:type="spellStart"/>
-      <w:r>
-        <w:rPr>
-          <w:rFonts w:ascii="Times New Roman" w:hAnsi="Times New Roman" w:cs="Times New Roman"/>
-        </w:rPr>
-        <w:t>fitness_goal</w:t>
-      </w:r>
-      <w:proofErr w:type="spellEnd"/>
-    </w:p>
-    <w:p>
-      <w:pPr>
-        <w:rPr>
-          <w:rFonts w:ascii="Times New Roman" w:hAnsi="Times New Roman" w:cs="Times New Roman"/>
-        </w:rPr>
-      </w:pPr>
-      <w:proofErr w:type="spellStart"/>
-      <w:r>
-        <w:rPr>
-          <w:rFonts w:ascii="Times New Roman" w:hAnsi="Times New Roman" w:cs="Times New Roman"/>
-        </w:rPr>
-        <w:t>goal_reached</w:t>
-      </w:r>
-      <w:proofErr w:type="spellEnd"/>
-    </w:p>
-    <w:p>
-      <w:pPr>
-        <w:rPr>
-          <w:rFonts w:ascii="Times New Roman" w:hAnsi="Times New Roman" w:cs="Times New Roman"/>
-        </w:rPr>
-      </w:pPr>
-      <w:proofErr w:type="spellStart"/>
-      <w:r>
-        <w:rPr>
-          <w:rFonts w:ascii="Times New Roman" w:hAnsi="Times New Roman" w:cs="Times New Roman"/>
-        </w:rPr>
-        <w:t>end_</w:t>
-      </w:r>
-      <w:proofErr w:type="gramStart"/>
-      <w:r>
-        <w:rPr>
-          <w:rFonts w:ascii="Times New Roman" w:hAnsi="Times New Roman" w:cs="Times New Roman"/>
-        </w:rPr>
-        <w:t>session</w:t>
-      </w:r>
-      <w:proofErr w:type="spellEnd"/>
-      <w:r>
-        <w:rPr>
-          <w:rFonts w:ascii="Times New Roman" w:hAnsi="Times New Roman" w:cs="Times New Roman"/>
-        </w:rPr>
-        <w:t>( stop</w:t>
-      </w:r>
-      <w:proofErr w:type="gramEnd"/>
-      <w:r>
-        <w:rPr>
-          <w:rFonts w:ascii="Times New Roman" w:hAnsi="Times New Roman" w:cs="Times New Roman"/>
-        </w:rPr>
-        <w:t xml:space="preserve"> all </w:t>
-      </w:r>
-      <w:proofErr w:type="spellStart"/>
-      <w:r>
-        <w:rPr>
-          <w:rFonts w:ascii="Times New Roman" w:hAnsi="Times New Roman" w:cs="Times New Roman"/>
-        </w:rPr>
-        <w:t>db</w:t>
-      </w:r>
-      <w:proofErr w:type="spellEnd"/>
-      <w:r>
-        <w:rPr>
-          <w:rFonts w:ascii="Times New Roman" w:hAnsi="Times New Roman" w:cs="Times New Roman"/>
-        </w:rPr>
-        <w:t xml:space="preserve"> connections)</w:t>
-      </w:r>
-    </w:p>
-    <w:p>
-      <w:pPr>
-        <w:rPr>
-          <w:rFonts w:ascii="Times New Roman" w:hAnsi="Times New Roman" w:cs="Times New Roman"/>
-          <w:b/>
-          <w:bCs/>
-        </w:rPr>
-      </w:pPr>
-      <w:r>
-        <w:rPr>
-          <w:rFonts w:ascii="Times New Roman" w:hAnsi="Times New Roman" w:cs="Times New Roman"/>
-          <w:b/>
-          <w:bCs/>
-        </w:rPr>
-        <w:t xml:space="preserve">Database actions: </w:t>
-      </w:r>
-    </w:p>
-    <w:p>
-      <w:pPr>
-        <w:rPr>
-          <w:rFonts w:ascii="Times New Roman" w:hAnsi="Times New Roman" w:cs="Times New Roman"/>
-        </w:rPr>
-      </w:pPr>
-      <w:r>
-        <w:rPr>
-          <w:rFonts w:ascii="Times New Roman" w:hAnsi="Times New Roman" w:cs="Times New Roman"/>
-        </w:rPr>
-        <w:t>Create the following functions and ensure that the proper data is loaded such as classes etc.</w:t>
-      </w:r>
-    </w:p>
-    <w:p>
-      <w:pPr>
-        <w:rPr>
-          <w:rFonts w:ascii="Times New Roman" w:hAnsi="Times New Roman" w:cs="Times New Roman"/>
-        </w:rPr>
-      </w:pPr>
-      <w:r>
-        <w:rPr>
-          <w:rFonts w:ascii="Times New Roman" w:hAnsi="Times New Roman" w:cs="Times New Roman"/>
-        </w:rPr>
-        <w:t xml:space="preserve">def </w:t>
-      </w:r>
-      <w:proofErr w:type="spellStart"/>
-      <w:r>
-        <w:rPr>
-          <w:rFonts w:ascii="Times New Roman" w:hAnsi="Times New Roman" w:cs="Times New Roman"/>
-        </w:rPr>
-        <w:t>create_table</w:t>
-      </w:r>
-      <w:proofErr w:type="spellEnd"/>
-    </w:p>
-    <w:p>
-      <w:pPr>
-        <w:rPr>
-          <w:rFonts w:ascii="Times New Roman" w:hAnsi="Times New Roman" w:cs="Times New Roman"/>
-        </w:rPr>
-      </w:pPr>
-      <w:r>
-        <w:rPr>
-          <w:rFonts w:ascii="Times New Roman" w:hAnsi="Times New Roman" w:cs="Times New Roman"/>
-        </w:rPr>
-        <w:t xml:space="preserve">def </w:t>
-      </w:r>
-      <w:proofErr w:type="spellStart"/>
-      <w:r>
-        <w:rPr>
-          <w:rFonts w:ascii="Times New Roman" w:hAnsi="Times New Roman" w:cs="Times New Roman"/>
-        </w:rPr>
-        <w:t>db_insert</w:t>
-      </w:r>
-      <w:proofErr w:type="spellEnd"/>
-    </w:p>
-    <w:p>
-      <w:pPr>
-        <w:rPr>
-          <w:rFonts w:ascii="Times New Roman" w:hAnsi="Times New Roman" w:cs="Times New Roman"/>
-        </w:rPr>
-      </w:pPr>
-      <w:r>
-        <w:rPr>
-          <w:rFonts w:ascii="Times New Roman" w:hAnsi="Times New Roman" w:cs="Times New Roman"/>
-        </w:rPr>
-        <w:t xml:space="preserve">def </w:t>
-      </w:r>
-      <w:proofErr w:type="spellStart"/>
-      <w:r>
-        <w:rPr>
-          <w:rFonts w:ascii="Times New Roman" w:hAnsi="Times New Roman" w:cs="Times New Roman"/>
-        </w:rPr>
-        <w:t>db_update</w:t>
-      </w:r>
-      <w:proofErr w:type="spellEnd"/>
-    </w:p>
-    <w:p>
-      <w:pPr>
-        <w:rPr>
-          <w:rFonts w:ascii="Times New Roman" w:hAnsi="Times New Roman" w:cs="Times New Roman"/>
-        </w:rPr>
-      </w:pPr>
-      <w:r>
-        <w:rPr>
-          <w:rFonts w:ascii="Times New Roman" w:hAnsi="Times New Roman" w:cs="Times New Roman"/>
-        </w:rPr>
-        <w:t xml:space="preserve">def </w:t>
-      </w:r>
-      <w:proofErr w:type="spellStart"/>
-      <w:r>
-        <w:rPr>
-          <w:rFonts w:ascii="Times New Roman" w:hAnsi="Times New Roman" w:cs="Times New Roman"/>
-        </w:rPr>
-        <w:t>db_query</w:t>
-      </w:r>
-      <w:proofErr w:type="spellEnd"/>
-    </w:p>
-    <w:p>
-      <w:pPr>
-        <w:rPr>
-          <w:rFonts w:ascii="Times New Roman" w:hAnsi="Times New Roman" w:cs="Times New Roman"/>
-        </w:rPr>
-      </w:pPr>
-    </w:p>
-    <w:p>
-      <w:pPr>
-        <w:rPr>
-          <w:rFonts w:ascii="Times New Roman" w:hAnsi="Times New Roman" w:cs="Times New Roman"/>
-          <w:b/>
-          <w:bCs/>
-        </w:rPr>
-      </w:pPr>
-      <w:r>
-        <w:rPr>
-          <w:rFonts w:ascii="Times New Roman" w:hAnsi="Times New Roman" w:cs="Times New Roman"/>
-          <w:b/>
-          <w:bCs/>
-        </w:rPr>
-        <w:t>Shutdown</w:t>
+      <w:r>
+        <w:rPr>
+          <w:b/>
+          <w:bCs/>
+        </w:rPr>
+        <w:t>d</w:t>
       </w:r>
       <w:bookmarkStart w:id="0" w:name="_GoBack"/>
       <w:bookmarkEnd w:id="0"/>
     </w:p>
     <w:p>
-      <w:proofErr w:type="spellStart"/>
+      <w:pPr>
+        <w:rPr>
+          <w:b/>
+          <w:bCs/>
+        </w:rPr>
+      </w:pPr>
+      <w:r>
+        <w:rPr>
+          <w:b/>
+          <w:bCs/>
+        </w:rPr>
+        <w:t>Sprint 1</w:t>
+      </w:r>
+      <w:r>
+        <w:rPr>
+          <w:b/>
+          <w:bCs/>
+        </w:rPr>
+        <w:t>:</w:t>
+      </w:r>
+    </w:p>
+    <w:p>
+      <w:r>
+        <w:t>Initial db creation</w:t>
+      </w:r>
+    </w:p>
+    <w:p>
+      <w:r>
+        <w:t>Initial server creation using python-CGI</w:t>
+      </w:r>
+    </w:p>
+    <w:p/>
+    <w:p>
+      <w:pPr>
+        <w:rPr>
+          <w:b/>
+          <w:bCs/>
+        </w:rPr>
+      </w:pPr>
+      <w:r>
+        <w:rPr>
+          <w:b/>
+          <w:bCs/>
+        </w:rPr>
+        <w:t>Follow on sprints</w:t>
+      </w:r>
+      <w:r>
+        <w:rPr>
+          <w:b/>
+          <w:bCs/>
+        </w:rPr>
+        <w:t>:</w:t>
+      </w:r>
+    </w:p>
+    <w:p>
+      <w:r>
+        <w:t>Create greeting when user enters site</w:t>
+      </w:r>
+    </w:p>
+    <w:p>
+      <w:pPr>
+        <w:rPr>
+          <w:rFonts w:ascii="Times New Roman" w:hAnsi="Times New Roman" w:cs="Times New Roman"/>
+          <w:b/>
+          <w:bCs/>
+        </w:rPr>
+      </w:pPr>
+      <w:r>
+        <w:rPr>
+          <w:rFonts w:ascii="Times New Roman" w:hAnsi="Times New Roman" w:cs="Times New Roman"/>
+          <w:b/>
+          <w:bCs/>
+        </w:rPr>
+        <w:t>Create the following functions and make sure they are able to input the data in to the db</w:t>
+      </w:r>
+    </w:p>
+    <w:p>
+      <w:r>
+        <w:t xml:space="preserve">Create </w:t>
+      </w:r>
+      <w:r>
+        <w:rPr>
+          <w:rFonts w:ascii="Times New Roman" w:hAnsi="Times New Roman" w:cs="Times New Roman"/>
+        </w:rPr>
+        <w:t>login_user</w:t>
+      </w:r>
+      <w:r>
+        <w:rPr>
+          <w:rFonts w:ascii="Times New Roman" w:hAnsi="Times New Roman" w:cs="Times New Roman"/>
+        </w:rPr>
+        <w:t xml:space="preserve"> to create new uses</w:t>
+      </w:r>
+      <w:r>
+        <w:rPr>
+          <w:rFonts w:ascii="Times New Roman" w:hAnsi="Times New Roman" w:cs="Times New Roman"/>
+        </w:rPr>
+        <w:t xml:space="preserve"> if not present and allows existing users to log in as well</w:t>
+      </w:r>
+    </w:p>
+    <w:p>
+      <w:pPr>
+        <w:rPr>
+          <w:rFonts w:ascii="Times New Roman" w:hAnsi="Times New Roman" w:cs="Times New Roman"/>
+        </w:rPr>
+      </w:pPr>
+      <w:r>
+        <w:t xml:space="preserve">Create </w:t>
+      </w:r>
+      <w:r>
+        <w:rPr>
+          <w:rFonts w:ascii="Times New Roman" w:hAnsi="Times New Roman" w:cs="Times New Roman"/>
+        </w:rPr>
+        <w:t>join_class</w:t>
+      </w:r>
+      <w:r>
+        <w:rPr>
+          <w:rFonts w:ascii="Times New Roman" w:hAnsi="Times New Roman" w:cs="Times New Roman"/>
+        </w:rPr>
+        <w:t xml:space="preserve"> and remove_class that allows the user to join and remove the classes listed in the db</w:t>
+      </w:r>
+    </w:p>
+    <w:p>
+      <w:pPr>
+        <w:rPr>
+          <w:rFonts w:ascii="Times New Roman" w:hAnsi="Times New Roman" w:cs="Times New Roman"/>
+        </w:rPr>
+      </w:pPr>
+      <w:r>
+        <w:rPr>
+          <w:rFonts w:ascii="Times New Roman" w:hAnsi="Times New Roman" w:cs="Times New Roman"/>
+        </w:rPr>
+        <w:t>display_class_schedule</w:t>
+      </w:r>
+    </w:p>
+    <w:p>
+      <w:pPr>
+        <w:rPr>
+          <w:rFonts w:ascii="Times New Roman" w:hAnsi="Times New Roman" w:cs="Times New Roman"/>
+        </w:rPr>
+      </w:pPr>
+      <w:r>
+        <w:rPr>
+          <w:rFonts w:ascii="Times New Roman" w:hAnsi="Times New Roman" w:cs="Times New Roman"/>
+        </w:rPr>
+        <w:t>add_fitness_data</w:t>
+      </w:r>
+    </w:p>
+    <w:p>
+      <w:pPr>
+        <w:rPr>
+          <w:rFonts w:ascii="Times New Roman" w:hAnsi="Times New Roman" w:cs="Times New Roman"/>
+        </w:rPr>
+      </w:pPr>
+      <w:r>
+        <w:rPr>
+          <w:rFonts w:ascii="Times New Roman" w:hAnsi="Times New Roman" w:cs="Times New Roman"/>
+        </w:rPr>
+        <w:t>fitness_history</w:t>
+      </w:r>
+    </w:p>
+    <w:p>
+      <w:pPr>
+        <w:rPr>
+          <w:rFonts w:ascii="Times New Roman" w:hAnsi="Times New Roman" w:cs="Times New Roman"/>
+        </w:rPr>
+      </w:pPr>
+      <w:r>
+        <w:rPr>
+          <w:rFonts w:ascii="Times New Roman" w:hAnsi="Times New Roman" w:cs="Times New Roman"/>
+        </w:rPr>
+        <w:t>fitness_goal</w:t>
+      </w:r>
+    </w:p>
+    <w:p>
+      <w:pPr>
+        <w:rPr>
+          <w:rFonts w:ascii="Times New Roman" w:hAnsi="Times New Roman" w:cs="Times New Roman"/>
+        </w:rPr>
+      </w:pPr>
+      <w:r>
+        <w:rPr>
+          <w:rFonts w:ascii="Times New Roman" w:hAnsi="Times New Roman" w:cs="Times New Roman"/>
+        </w:rPr>
+        <w:t>goal_reached</w:t>
+      </w:r>
+    </w:p>
+    <w:p>
+      <w:pPr>
+        <w:rPr>
+          <w:rFonts w:ascii="Times New Roman" w:hAnsi="Times New Roman" w:cs="Times New Roman"/>
+        </w:rPr>
+      </w:pPr>
+      <w:r>
+        <w:rPr>
+          <w:rFonts w:ascii="Times New Roman" w:hAnsi="Times New Roman" w:cs="Times New Roman"/>
+        </w:rPr>
+        <w:t>end_</w:t>
+      </w:r>
+      <w:proofErr w:type="gramStart"/>
+      <w:r>
+        <w:rPr>
+          <w:rFonts w:ascii="Times New Roman" w:hAnsi="Times New Roman" w:cs="Times New Roman"/>
+        </w:rPr>
+        <w:t>session</w:t>
+      </w:r>
+      <w:r>
+        <w:rPr>
+          <w:rFonts w:ascii="Times New Roman" w:hAnsi="Times New Roman" w:cs="Times New Roman"/>
+        </w:rPr>
+        <w:t>( stop</w:t>
+      </w:r>
+      <w:proofErr w:type="gramEnd"/>
+      <w:r>
+        <w:rPr>
+          <w:rFonts w:ascii="Times New Roman" w:hAnsi="Times New Roman" w:cs="Times New Roman"/>
+        </w:rPr>
+        <w:t xml:space="preserve"> all db connections)</w:t>
+      </w:r>
+    </w:p>
+    <w:p>
+      <w:pPr>
+        <w:rPr>
+          <w:rFonts w:ascii="Times New Roman" w:hAnsi="Times New Roman" w:cs="Times New Roman"/>
+          <w:b/>
+          <w:bCs/>
+        </w:rPr>
+      </w:pPr>
+      <w:r>
+        <w:rPr>
+          <w:rFonts w:ascii="Times New Roman" w:hAnsi="Times New Roman" w:cs="Times New Roman"/>
+          <w:b/>
+          <w:bCs/>
+        </w:rPr>
+        <w:t xml:space="preserve">Database actions: </w:t>
+      </w:r>
+    </w:p>
+    <w:p>
+      <w:pPr>
+        <w:rPr>
+          <w:rFonts w:ascii="Times New Roman" w:hAnsi="Times New Roman" w:cs="Times New Roman"/>
+        </w:rPr>
+      </w:pPr>
+      <w:r>
+        <w:rPr>
+          <w:rFonts w:ascii="Times New Roman" w:hAnsi="Times New Roman" w:cs="Times New Roman"/>
+        </w:rPr>
+        <w:t>Create the following functions and ensure that the proper data is loaded such as classes etc.</w:t>
+      </w:r>
+    </w:p>
+    <w:p>
+      <w:pPr>
+        <w:rPr>
+          <w:rFonts w:ascii="Times New Roman" w:hAnsi="Times New Roman" w:cs="Times New Roman"/>
+        </w:rPr>
+      </w:pPr>
+      <w:r>
+        <w:rPr>
+          <w:rFonts w:ascii="Times New Roman" w:hAnsi="Times New Roman" w:cs="Times New Roman"/>
+        </w:rPr>
+        <w:t>def create_table</w:t>
+      </w:r>
+    </w:p>
+    <w:p>
+      <w:pPr>
+        <w:rPr>
+          <w:rFonts w:ascii="Times New Roman" w:hAnsi="Times New Roman" w:cs="Times New Roman"/>
+        </w:rPr>
+      </w:pPr>
+      <w:r>
+        <w:rPr>
+          <w:rFonts w:ascii="Times New Roman" w:hAnsi="Times New Roman" w:cs="Times New Roman"/>
+        </w:rPr>
+        <w:t>def db_insert</w:t>
+      </w:r>
+    </w:p>
+    <w:p>
+      <w:pPr>
+        <w:rPr>
+          <w:rFonts w:ascii="Times New Roman" w:hAnsi="Times New Roman" w:cs="Times New Roman"/>
+        </w:rPr>
+      </w:pPr>
+      <w:r>
+        <w:rPr>
+          <w:rFonts w:ascii="Times New Roman" w:hAnsi="Times New Roman" w:cs="Times New Roman"/>
+        </w:rPr>
+        <w:t>def db_update</w:t>
+      </w:r>
+    </w:p>
+    <w:p>
+      <w:pPr>
+        <w:rPr>
+          <w:rFonts w:ascii="Times New Roman" w:hAnsi="Times New Roman" w:cs="Times New Roman"/>
+        </w:rPr>
+      </w:pPr>
+      <w:r>
+        <w:rPr>
+          <w:rFonts w:ascii="Times New Roman" w:hAnsi="Times New Roman" w:cs="Times New Roman"/>
+        </w:rPr>
+        <w:t>def db_query</w:t>
+      </w:r>
+    </w:p>
+    <w:p>
+      <w:pPr>
+        <w:rPr>
+          <w:rFonts w:ascii="Times New Roman" w:hAnsi="Times New Roman" w:cs="Times New Roman"/>
+        </w:rPr>
+      </w:pPr>
+    </w:p>
+    <w:p>
+      <w:pPr>
+        <w:rPr>
+          <w:rFonts w:ascii="Times New Roman" w:hAnsi="Times New Roman" w:cs="Times New Roman"/>
+          <w:b/>
+          <w:bCs/>
+        </w:rPr>
+      </w:pPr>
+      <w:r>
+        <w:rPr>
+          <w:rFonts w:ascii="Times New Roman" w:hAnsi="Times New Roman" w:cs="Times New Roman"/>
+          <w:b/>
+          <w:bCs/>
+        </w:rPr>
+        <w:t>Shutdown</w:t>
+      </w:r>
+    </w:p>
+    <w:p>
       <w:r>
         <w:rPr>
           <w:rFonts w:ascii="Times New Roman" w:hAnsi="Times New Roman" w:cs="Times New Roman"/>
         </w:rPr>
         <w:t>server_shutdown</w:t>
       </w:r>
-      <w:proofErr w:type="spellEnd"/>
     </w:p>
     <w:sectPr>
       <w:pgSz w:w="12240" w:h="15840"/>

</xml_diff>